<commit_message>
full womens data set
</commit_message>
<xml_diff>
--- a/college_lacrosse/single_prop_wksht_key.docx
+++ b/college_lacrosse/single_prop_wksht_key.docx
@@ -5,360 +5,329 @@
     <w:p>
       <w:pPr>
         <w:rPr>
+          <w:rFonts w:cstheme="minorHAnsi"/>
+        </w:rPr>
+      </w:pPr>
+      <w:r>
+        <w:rPr>
+          <w:rFonts w:cstheme="minorHAnsi"/>
+        </w:rPr>
+        <w:t>Introduction:</w:t>
+      </w:r>
+    </w:p>
+    <w:p>
+      <w:pPr>
+        <w:rPr>
+          <w:rFonts w:cstheme="minorHAnsi"/>
+        </w:rPr>
+      </w:pPr>
+      <w:r>
+        <w:rPr>
+          <w:rFonts w:cstheme="minorHAnsi"/>
+        </w:rPr>
+        <w:t>In this activity, we will explore NCAA Division I Lacrosse faceoff percentages to compare a specific team's performance with overall league statistics. By analyzing the data from the 2022-2023 season, we aim to understand the concept of one sample proportion hypothesis testing and its practical application in sports statistics.</w:t>
+      </w:r>
+    </w:p>
+    <w:p>
+      <w:pPr>
+        <w:rPr>
+          <w:rFonts w:cstheme="minorHAnsi"/>
+        </w:rPr>
+      </w:pPr>
+    </w:p>
+    <w:p>
+      <w:pPr>
+        <w:rPr>
+          <w:rFonts w:cstheme="minorHAnsi"/>
+        </w:rPr>
+      </w:pPr>
+      <w:r>
+        <w:rPr>
+          <w:rFonts w:cstheme="minorHAnsi"/>
+        </w:rPr>
+        <w:t>Learning Goals:</w:t>
+      </w:r>
+    </w:p>
+    <w:p>
+      <w:pPr>
+        <w:rPr>
+          <w:rFonts w:cstheme="minorHAnsi"/>
+        </w:rPr>
+      </w:pPr>
+      <w:r>
+        <w:rPr>
+          <w:rFonts w:cstheme="minorHAnsi"/>
+        </w:rPr>
+        <w:t xml:space="preserve">By the end of this activity, you will develop a fundamental understanding of one sample proportion hypothesis testing and how it can be used to evaluate a specific team's faceoff percentage in comparison to </w:t>
+      </w:r>
+      <w:r>
+        <w:rPr>
+          <w:rFonts w:cstheme="minorHAnsi"/>
+        </w:rPr>
+        <w:t>other</w:t>
+      </w:r>
+      <w:r>
+        <w:rPr>
+          <w:rFonts w:cstheme="minorHAnsi"/>
+        </w:rPr>
+        <w:t xml:space="preserve"> league</w:t>
+      </w:r>
+      <w:r>
+        <w:rPr>
+          <w:rFonts w:cstheme="minorHAnsi"/>
+        </w:rPr>
+        <w:t xml:space="preserve"> teams.</w:t>
+      </w:r>
+    </w:p>
+    <w:p>
+      <w:pPr>
+        <w:rPr>
+          <w:rFonts w:cstheme="minorHAnsi"/>
+        </w:rPr>
+      </w:pPr>
+    </w:p>
+    <w:p>
+      <w:pPr>
+        <w:rPr>
+          <w:rFonts w:cstheme="minorHAnsi"/>
+        </w:rPr>
+      </w:pPr>
+      <w:r>
+        <w:rPr>
+          <w:rFonts w:cstheme="minorHAnsi"/>
+        </w:rPr>
+        <w:t>Data:</w:t>
+      </w:r>
+    </w:p>
+    <w:p>
+      <w:pPr>
+        <w:rPr>
+          <w:rFonts w:cstheme="minorHAnsi"/>
+        </w:rPr>
+      </w:pPr>
+      <w:r>
+        <w:rPr>
+          <w:rFonts w:cstheme="minorHAnsi"/>
+        </w:rPr>
+        <w:t>The dataset for this module includes information from the NCAA Division I Lacrosse 2022-2023 season, comprising 72 different Division I lacrosse teams. We will focus on two variables, "total faceoffs" and "faceoff wins," to investigate team performance in faceoffs throughout the season.</w:t>
+      </w:r>
+    </w:p>
+    <w:p>
+      <w:pPr>
+        <w:rPr>
+          <w:rFonts w:cstheme="minorHAnsi"/>
+        </w:rPr>
+      </w:pPr>
+    </w:p>
+    <w:p>
+      <w:pPr>
+        <w:rPr>
+          <w:rFonts w:cstheme="minorHAnsi"/>
+        </w:rPr>
+      </w:pPr>
+    </w:p>
+    <w:p>
+      <w:pPr>
+        <w:rPr>
+          <w:rFonts w:cstheme="minorHAnsi"/>
+        </w:rPr>
+      </w:pPr>
+      <w:r>
+        <w:rPr>
+          <w:rFonts w:cstheme="minorHAnsi"/>
+        </w:rPr>
+        <w:t>Exercises:</w:t>
+      </w:r>
+    </w:p>
+    <w:p>
+      <w:pPr>
+        <w:rPr>
+          <w:rFonts w:cstheme="minorHAnsi"/>
+        </w:rPr>
+      </w:pPr>
+    </w:p>
+    <w:p>
+      <w:pPr>
+        <w:rPr>
+          <w:rFonts w:cstheme="minorHAnsi"/>
+        </w:rPr>
+      </w:pPr>
+      <w:r>
+        <w:rPr>
+          <w:rFonts w:cstheme="minorHAnsi"/>
+        </w:rPr>
+        <w:t xml:space="preserve">For all 72 teams </w:t>
+      </w:r>
+      <w:r>
+        <w:rPr>
+          <w:rFonts w:cstheme="minorHAnsi"/>
+        </w:rPr>
+        <w:t xml:space="preserve">that play </w:t>
+      </w:r>
+      <w:r>
+        <w:rPr>
+          <w:rFonts w:cstheme="minorHAnsi"/>
+        </w:rPr>
+        <w:t>at the Division I level in the 2022-2023 lacrosse season, the proportion for faceoffs won is 0.501.</w:t>
+      </w:r>
+    </w:p>
+    <w:p>
+      <w:pPr>
+        <w:rPr>
+          <w:rFonts w:cstheme="minorHAnsi"/>
+        </w:rPr>
+      </w:pPr>
+    </w:p>
+    <w:p>
+      <w:pPr>
+        <w:rPr>
+          <w:rFonts w:cstheme="minorHAnsi"/>
+        </w:rPr>
+      </w:pPr>
+      <w:r>
+        <w:rPr>
+          <w:rFonts w:cstheme="minorHAnsi"/>
+        </w:rPr>
+        <w:t xml:space="preserve">1. For Duke, which won 330 out of 548 total faceoffs, state the null and alternative hypotheses to determine if Duke has a </w:t>
+      </w:r>
+      <w:r>
+        <w:rPr>
+          <w:rFonts w:cstheme="minorHAnsi"/>
+        </w:rPr>
+        <w:t xml:space="preserve">significantly </w:t>
+      </w:r>
+      <w:r>
+        <w:rPr>
+          <w:rFonts w:cstheme="minorHAnsi"/>
+        </w:rPr>
+        <w:t xml:space="preserve">different faceoff percentage than the </w:t>
+      </w:r>
+      <w:r>
+        <w:rPr>
+          <w:rFonts w:cstheme="minorHAnsi"/>
+        </w:rPr>
+        <w:t>proportion</w:t>
+      </w:r>
+      <w:r>
+        <w:rPr>
+          <w:rFonts w:cstheme="minorHAnsi"/>
+        </w:rPr>
+        <w:t xml:space="preserve"> of all Division I </w:t>
+      </w:r>
+      <w:proofErr w:type="gramStart"/>
+      <w:r>
+        <w:rPr>
+          <w:rFonts w:cstheme="minorHAnsi"/>
+        </w:rPr>
+        <w:t>teams</w:t>
+      </w:r>
+      <w:proofErr w:type="gramEnd"/>
+      <w:r>
+        <w:rPr>
+          <w:rFonts w:cstheme="minorHAnsi"/>
+        </w:rPr>
+        <w:t>.</w:t>
+      </w:r>
+    </w:p>
+    <w:p>
+      <w:pPr>
+        <w:rPr>
+          <w:rFonts w:cstheme="minorHAnsi"/>
+        </w:rPr>
+      </w:pPr>
+    </w:p>
+    <w:p>
+      <w:pPr>
+        <w:jc w:val="both"/>
+        <w:rPr>
+          <w:rFonts w:ascii="Times New Roman" w:hAnsi="Times New Roman" w:cs="Times New Roman"/>
+          <w:color w:val="FF0000"/>
+        </w:rPr>
+      </w:pPr>
+      <w:r>
+        <w:rPr>
+          <w:rFonts w:ascii="Times New Roman" w:hAnsi="Times New Roman" w:cs="Times New Roman"/>
+          <w:color w:val="FF0000"/>
+        </w:rPr>
+        <w:t>Ho: p = 0.501 (The proportion of faceoffs won is equal to 0.501)</w:t>
+      </w:r>
+    </w:p>
+    <w:p>
+      <w:pPr>
+        <w:jc w:val="both"/>
+        <w:rPr>
+          <w:rFonts w:ascii="Times New Roman" w:hAnsi="Times New Roman" w:cs="Times New Roman"/>
+          <w:color w:val="FF0000"/>
+        </w:rPr>
+      </w:pPr>
+      <w:r>
+        <w:rPr>
+          <w:rFonts w:ascii="Times New Roman" w:hAnsi="Times New Roman" w:cs="Times New Roman"/>
+          <w:color w:val="FF0000"/>
+        </w:rPr>
+        <w:t xml:space="preserve">Ha: p ≠ 0.501 (The proportion of faceoffs won is </w:t>
+      </w:r>
+      <w:r>
+        <w:rPr>
           <w:rFonts w:ascii="Times New Roman" w:hAnsi="Times New Roman" w:cs="Times New Roman"/>
           <w:b/>
           <w:bCs/>
-        </w:rPr>
-      </w:pPr>
+          <w:color w:val="FF0000"/>
+        </w:rPr>
+        <w:t xml:space="preserve">not </w:t>
+      </w:r>
       <w:r>
         <w:rPr>
           <w:rFonts w:ascii="Times New Roman" w:hAnsi="Times New Roman" w:cs="Times New Roman"/>
-          <w:b/>
-          <w:bCs/>
-        </w:rPr>
-        <w:t xml:space="preserve">Introduction </w:t>
-      </w:r>
+          <w:color w:val="FF0000"/>
+        </w:rPr>
+        <w:t xml:space="preserve">equal to 0.501) </w:t>
+      </w:r>
+    </w:p>
+    <w:p>
+      <w:pPr>
+        <w:rPr>
+          <w:rFonts w:cstheme="minorHAnsi"/>
+        </w:rPr>
+      </w:pPr>
+    </w:p>
+    <w:p>
+      <w:pPr>
+        <w:rPr>
+          <w:rFonts w:cstheme="minorHAnsi"/>
+        </w:rPr>
+      </w:pPr>
+    </w:p>
+    <w:p>
+      <w:pPr>
+        <w:rPr>
+          <w:rFonts w:cstheme="minorHAnsi"/>
+        </w:rPr>
+      </w:pPr>
+      <w:r>
+        <w:rPr>
+          <w:rFonts w:cstheme="minorHAnsi"/>
+        </w:rPr>
+        <w:t>2. Determine the sample size and sample proportion for Duke's faceoff performance.</w:t>
+      </w:r>
+    </w:p>
+    <w:p>
+      <w:pPr>
+        <w:rPr>
+          <w:rFonts w:cstheme="minorHAnsi"/>
+        </w:rPr>
+      </w:pPr>
     </w:p>
     <w:p>
       <w:pPr>
         <w:rPr>
           <w:rFonts w:ascii="Times New Roman" w:hAnsi="Times New Roman" w:cs="Times New Roman"/>
+          <w:color w:val="FF0000"/>
         </w:rPr>
       </w:pPr>
       <w:r>
         <w:rPr>
           <w:rFonts w:ascii="Times New Roman" w:hAnsi="Times New Roman" w:cs="Times New Roman"/>
-        </w:rPr>
-        <w:t xml:space="preserve">For this activity, you will be working with NCAA Division I Lacrosse faceoff percentages. Comparing the league average to a specific team, you will see how they performed in comparison. </w:t>
-      </w:r>
-    </w:p>
-    <w:p>
-      <w:pPr>
-        <w:rPr>
-          <w:rFonts w:ascii="Times New Roman" w:hAnsi="Times New Roman" w:cs="Times New Roman"/>
-        </w:rPr>
-      </w:pPr>
-    </w:p>
-    <w:p>
-      <w:pPr>
-        <w:rPr>
-          <w:rFonts w:ascii="Times New Roman" w:hAnsi="Times New Roman" w:cs="Times New Roman"/>
-          <w:b/>
-          <w:bCs/>
-        </w:rPr>
-      </w:pPr>
-      <w:r>
-        <w:rPr>
-          <w:rFonts w:ascii="Times New Roman" w:hAnsi="Times New Roman" w:cs="Times New Roman"/>
-          <w:b/>
-          <w:bCs/>
-        </w:rPr>
-        <w:t xml:space="preserve">Learning Goals </w:t>
-      </w:r>
-    </w:p>
-    <w:p>
-      <w:pPr>
-        <w:rPr>
-          <w:rFonts w:ascii="Times New Roman" w:hAnsi="Times New Roman" w:cs="Times New Roman"/>
-        </w:rPr>
-      </w:pPr>
-      <w:r>
-        <w:rPr>
-          <w:rFonts w:ascii="Times New Roman" w:hAnsi="Times New Roman" w:cs="Times New Roman"/>
-        </w:rPr>
-        <w:t xml:space="preserve">By the end of this activity, you will gain an understanding of one sample proportion hypothesis testing. </w:t>
-      </w:r>
-    </w:p>
-    <w:p>
-      <w:pPr>
-        <w:rPr>
-          <w:rFonts w:ascii="Times New Roman" w:hAnsi="Times New Roman" w:cs="Times New Roman"/>
-        </w:rPr>
-      </w:pPr>
-    </w:p>
-    <w:p>
-      <w:pPr>
-        <w:rPr>
-          <w:rFonts w:ascii="Times New Roman" w:hAnsi="Times New Roman" w:cs="Times New Roman"/>
-          <w:b/>
-          <w:bCs/>
-        </w:rPr>
-      </w:pPr>
-      <w:r>
-        <w:rPr>
-          <w:rFonts w:ascii="Times New Roman" w:hAnsi="Times New Roman" w:cs="Times New Roman"/>
-          <w:b/>
-          <w:bCs/>
-        </w:rPr>
-        <w:t>Data</w:t>
-      </w:r>
-    </w:p>
-    <w:p>
-      <w:pPr>
-        <w:rPr>
-          <w:rFonts w:ascii="Times New Roman" w:hAnsi="Times New Roman" w:cs="Times New Roman"/>
-        </w:rPr>
-      </w:pPr>
-      <w:r>
-        <w:rPr>
-          <w:rFonts w:ascii="Times New Roman" w:hAnsi="Times New Roman" w:cs="Times New Roman"/>
-        </w:rPr>
-        <w:t xml:space="preserve">The data for the module is from the NCAA Division 1 Lacrosse 2022-2023 season and contains 72 rows and 22 columns. Each row represents a different Division I lacrosse team and with a multitude of variables pertaining to team performance throughout the season. For this activity, you will specifically be working with the total faceoffs and faceoff wins variables. </w:t>
-      </w:r>
-    </w:p>
-    <w:p>
-      <w:pPr>
-        <w:rPr>
-          <w:rFonts w:ascii="Times New Roman" w:hAnsi="Times New Roman" w:cs="Times New Roman"/>
-        </w:rPr>
-      </w:pPr>
-    </w:p>
-    <w:p>
-      <w:pPr>
-        <w:rPr>
-          <w:rFonts w:ascii="Times New Roman" w:hAnsi="Times New Roman" w:cs="Times New Roman"/>
-          <w:b/>
-          <w:bCs/>
-        </w:rPr>
-      </w:pPr>
-      <w:r>
-        <w:rPr>
-          <w:rFonts w:ascii="Times New Roman" w:hAnsi="Times New Roman" w:cs="Times New Roman"/>
-          <w:b/>
-          <w:bCs/>
-        </w:rPr>
-        <w:t>Methods</w:t>
-      </w:r>
-    </w:p>
-    <w:p>
-      <w:pPr>
-        <w:rPr>
-          <w:rFonts w:ascii="Times New Roman" w:hAnsi="Times New Roman" w:cs="Times New Roman"/>
-        </w:rPr>
-      </w:pPr>
-      <w:r>
-        <w:rPr>
-          <w:rFonts w:ascii="Times New Roman" w:hAnsi="Times New Roman" w:cs="Times New Roman"/>
-        </w:rPr>
-        <w:t>The only needed material is your preferred method for calculating p-values using the Z statistic.</w:t>
-      </w:r>
-    </w:p>
-    <w:p>
-      <w:pPr>
-        <w:rPr>
-          <w:rFonts w:ascii="Times New Roman" w:hAnsi="Times New Roman" w:cs="Times New Roman"/>
-        </w:rPr>
-      </w:pPr>
-    </w:p>
-    <w:p>
-      <w:pPr>
-        <w:rPr>
-          <w:rFonts w:ascii="Times New Roman" w:hAnsi="Times New Roman" w:cs="Times New Roman"/>
-          <w:b/>
-          <w:bCs/>
-        </w:rPr>
-      </w:pPr>
-      <w:r>
-        <w:rPr>
-          <w:rFonts w:ascii="Times New Roman" w:hAnsi="Times New Roman" w:cs="Times New Roman"/>
-          <w:b/>
-          <w:bCs/>
-        </w:rPr>
-        <w:t xml:space="preserve">Exercises </w:t>
-      </w:r>
-    </w:p>
-    <w:p>
-      <w:pPr>
-        <w:rPr>
-          <w:rFonts w:ascii="Times New Roman" w:hAnsi="Times New Roman" w:cs="Times New Roman"/>
-        </w:rPr>
-      </w:pPr>
-      <w:r>
-        <w:rPr>
-          <w:rFonts w:ascii="Times New Roman" w:hAnsi="Times New Roman" w:cs="Times New Roman"/>
-        </w:rPr>
-        <w:t xml:space="preserve">For all 72 teams at the </w:t>
-      </w:r>
-      <w:proofErr w:type="gramStart"/>
-      <w:r>
-        <w:rPr>
-          <w:rFonts w:ascii="Times New Roman" w:hAnsi="Times New Roman" w:cs="Times New Roman"/>
-        </w:rPr>
-        <w:t>Division</w:t>
-      </w:r>
-      <w:proofErr w:type="gramEnd"/>
-      <w:r>
-        <w:rPr>
-          <w:rFonts w:ascii="Times New Roman" w:hAnsi="Times New Roman" w:cs="Times New Roman"/>
-        </w:rPr>
-        <w:t xml:space="preserve"> I level in the 2022-20223 lacrosse season, the true population proportion for faceoffs won is 0.501.</w:t>
-      </w:r>
-    </w:p>
-    <w:p>
-      <w:pPr>
-        <w:rPr>
-          <w:rFonts w:ascii="Times New Roman" w:hAnsi="Times New Roman" w:cs="Times New Roman"/>
-        </w:rPr>
-      </w:pPr>
-    </w:p>
-    <w:p>
-      <w:pPr>
-        <w:pStyle w:val="ListParagraph"/>
-        <w:numPr>
-          <w:ilvl w:val="0"/>
-          <w:numId w:val="1"/>
-        </w:numPr>
-        <w:rPr>
-          <w:rFonts w:ascii="Times New Roman" w:hAnsi="Times New Roman" w:cs="Times New Roman"/>
-        </w:rPr>
-      </w:pPr>
-      <w:r>
-        <w:rPr>
-          <w:rFonts w:ascii="Times New Roman" w:hAnsi="Times New Roman" w:cs="Times New Roman"/>
-        </w:rPr>
-        <w:t xml:space="preserve">As a team, Duke won 330 out of 548 total faceoffs. State the null and alternative hypotheses to determine Duke has a different faceoff percentage than the division. </w:t>
-      </w:r>
-    </w:p>
-    <w:p>
-      <w:pPr>
-        <w:pStyle w:val="ListParagraph"/>
-        <w:rPr>
-          <w:rFonts w:ascii="Times New Roman" w:hAnsi="Times New Roman" w:cs="Times New Roman"/>
-        </w:rPr>
-      </w:pPr>
-    </w:p>
-    <w:p>
-      <w:pPr>
-        <w:pStyle w:val="ListParagraph"/>
-        <w:rPr>
-          <w:rFonts w:ascii="Times New Roman" w:hAnsi="Times New Roman" w:cs="Times New Roman"/>
-          <w:color w:val="FF0000"/>
-        </w:rPr>
-      </w:pPr>
-      <w:r>
-        <w:rPr>
-          <w:rFonts w:ascii="Times New Roman" w:hAnsi="Times New Roman" w:cs="Times New Roman"/>
-          <w:color w:val="FF0000"/>
-        </w:rPr>
-        <w:t>Ho: p = 0.501 (The proportion of faceoffs won is equal to 0.501)</w:t>
-      </w:r>
-    </w:p>
-    <w:p>
-      <w:pPr>
-        <w:pStyle w:val="ListParagraph"/>
-        <w:rPr>
-          <w:rFonts w:ascii="Times New Roman" w:hAnsi="Times New Roman" w:cs="Times New Roman"/>
-          <w:color w:val="FF0000"/>
-        </w:rPr>
-      </w:pPr>
-      <w:r>
-        <w:rPr>
-          <w:rFonts w:ascii="Times New Roman" w:hAnsi="Times New Roman" w:cs="Times New Roman"/>
-          <w:color w:val="FF0000"/>
-        </w:rPr>
-        <w:t xml:space="preserve">Ha: p </w:t>
-      </w:r>
-      <w:r>
-        <w:rPr>
-          <w:rFonts w:ascii="Times New Roman" w:hAnsi="Times New Roman" w:cs="Times New Roman"/>
-          <w:color w:val="FF0000"/>
-        </w:rPr>
-        <w:t xml:space="preserve">≠ </w:t>
-      </w:r>
-      <w:r>
-        <w:rPr>
-          <w:rFonts w:ascii="Times New Roman" w:hAnsi="Times New Roman" w:cs="Times New Roman"/>
-          <w:color w:val="FF0000"/>
-        </w:rPr>
-        <w:t xml:space="preserve">0.501 (The proportion of faceoffs won is </w:t>
-      </w:r>
-      <w:r>
-        <w:rPr>
-          <w:rFonts w:ascii="Times New Roman" w:hAnsi="Times New Roman" w:cs="Times New Roman"/>
-          <w:b/>
-          <w:bCs/>
-          <w:color w:val="FF0000"/>
-        </w:rPr>
-        <w:t xml:space="preserve">not </w:t>
-      </w:r>
-      <w:r>
-        <w:rPr>
-          <w:rFonts w:ascii="Times New Roman" w:hAnsi="Times New Roman" w:cs="Times New Roman"/>
-          <w:color w:val="FF0000"/>
-        </w:rPr>
-        <w:t xml:space="preserve">equal to 0.501) </w:t>
-      </w:r>
-    </w:p>
-    <w:p>
-      <w:pPr>
-        <w:pStyle w:val="ListParagraph"/>
-        <w:rPr>
-          <w:rFonts w:ascii="Times New Roman" w:hAnsi="Times New Roman" w:cs="Times New Roman"/>
-        </w:rPr>
-      </w:pPr>
-    </w:p>
-    <w:p>
-      <w:pPr>
-        <w:pStyle w:val="ListParagraph"/>
-        <w:rPr>
-          <w:rFonts w:ascii="Times New Roman" w:hAnsi="Times New Roman" w:cs="Times New Roman"/>
-        </w:rPr>
-      </w:pPr>
-    </w:p>
-    <w:p>
-      <w:pPr>
-        <w:pStyle w:val="ListParagraph"/>
-        <w:rPr>
-          <w:rFonts w:ascii="Times New Roman" w:hAnsi="Times New Roman" w:cs="Times New Roman"/>
-        </w:rPr>
-      </w:pPr>
-    </w:p>
-    <w:p>
-      <w:pPr>
-        <w:pStyle w:val="ListParagraph"/>
-        <w:rPr>
-          <w:rFonts w:ascii="Times New Roman" w:hAnsi="Times New Roman" w:cs="Times New Roman"/>
-        </w:rPr>
-      </w:pPr>
-    </w:p>
-    <w:p>
-      <w:pPr>
-        <w:pStyle w:val="ListParagraph"/>
-        <w:numPr>
-          <w:ilvl w:val="0"/>
-          <w:numId w:val="1"/>
-        </w:numPr>
-        <w:rPr>
-          <w:rFonts w:ascii="Times New Roman" w:hAnsi="Times New Roman" w:cs="Times New Roman"/>
-        </w:rPr>
-      </w:pPr>
-      <w:r>
-        <w:rPr>
-          <w:rFonts w:ascii="Times New Roman" w:hAnsi="Times New Roman" w:cs="Times New Roman"/>
-        </w:rPr>
-        <w:t>What is the sample size and sample proportion?</w:t>
-      </w:r>
-    </w:p>
-    <w:p>
-      <w:pPr>
-        <w:pStyle w:val="ListParagraph"/>
-        <w:rPr>
-          <w:rFonts w:ascii="Times New Roman" w:hAnsi="Times New Roman" w:cs="Times New Roman"/>
-          <w:color w:val="FF0000"/>
-        </w:rPr>
-      </w:pPr>
-    </w:p>
-    <w:p>
-      <w:pPr>
-        <w:pStyle w:val="ListParagraph"/>
-        <w:rPr>
-          <w:rFonts w:ascii="Times New Roman" w:hAnsi="Times New Roman" w:cs="Times New Roman"/>
-          <w:color w:val="FF0000"/>
-        </w:rPr>
-      </w:pPr>
-      <w:r>
-        <w:rPr>
-          <w:rFonts w:ascii="Times New Roman" w:hAnsi="Times New Roman" w:cs="Times New Roman"/>
           <w:color w:val="FF0000"/>
         </w:rPr>
         <w:t>Sample size: n = 548</w:t>
@@ -366,7 +335,6 @@
     </w:p>
     <w:p>
       <w:pPr>
-        <w:pStyle w:val="ListParagraph"/>
         <w:rPr>
           <w:rFonts w:ascii="Times New Roman" w:hAnsi="Times New Roman" w:cs="Times New Roman"/>
           <w:color w:val="FF0000"/>
@@ -412,60 +380,39 @@
     <w:p>
       <w:pPr>
         <w:rPr>
-          <w:rFonts w:ascii="Times New Roman" w:hAnsi="Times New Roman" w:cs="Times New Roman"/>
-        </w:rPr>
-      </w:pPr>
-    </w:p>
-    <w:p>
-      <w:pPr>
-        <w:rPr>
-          <w:rFonts w:ascii="Times New Roman" w:hAnsi="Times New Roman" w:cs="Times New Roman"/>
-        </w:rPr>
-      </w:pPr>
-    </w:p>
-    <w:p>
-      <w:pPr>
-        <w:rPr>
-          <w:rFonts w:ascii="Times New Roman" w:hAnsi="Times New Roman" w:cs="Times New Roman"/>
-        </w:rPr>
-      </w:pPr>
-    </w:p>
-    <w:p>
-      <w:pPr>
-        <w:rPr>
-          <w:rFonts w:ascii="Times New Roman" w:hAnsi="Times New Roman" w:cs="Times New Roman"/>
-        </w:rPr>
-      </w:pPr>
-    </w:p>
-    <w:p>
-      <w:pPr>
-        <w:pStyle w:val="ListParagraph"/>
-        <w:numPr>
-          <w:ilvl w:val="0"/>
-          <w:numId w:val="1"/>
-        </w:numPr>
-        <w:rPr>
-          <w:rFonts w:ascii="Times New Roman" w:hAnsi="Times New Roman" w:cs="Times New Roman"/>
-        </w:rPr>
-      </w:pPr>
-      <w:r>
-        <w:rPr>
-          <w:rFonts w:ascii="Times New Roman" w:hAnsi="Times New Roman" w:cs="Times New Roman"/>
-        </w:rPr>
-        <w:t>Assuming the null hypothesis is true, does the sample pass the success-failure condition?</w:t>
-      </w:r>
-    </w:p>
-    <w:p>
-      <w:pPr>
-        <w:pStyle w:val="ListParagraph"/>
-        <w:rPr>
-          <w:rFonts w:ascii="Times New Roman" w:hAnsi="Times New Roman" w:cs="Times New Roman"/>
-        </w:rPr>
-      </w:pPr>
-    </w:p>
-    <w:p>
-      <w:pPr>
-        <w:pStyle w:val="ListParagraph"/>
+          <w:rFonts w:cstheme="minorHAnsi"/>
+        </w:rPr>
+      </w:pPr>
+    </w:p>
+    <w:p>
+      <w:pPr>
+        <w:rPr>
+          <w:rFonts w:cstheme="minorHAnsi"/>
+        </w:rPr>
+      </w:pPr>
+    </w:p>
+    <w:p>
+      <w:pPr>
+        <w:rPr>
+          <w:rFonts w:cstheme="minorHAnsi"/>
+        </w:rPr>
+      </w:pPr>
+      <w:r>
+        <w:rPr>
+          <w:rFonts w:cstheme="minorHAnsi"/>
+        </w:rPr>
+        <w:t>3. Under the assumption that the null hypothesis is true, check if the sample satisfies the success-failure condition.</w:t>
+      </w:r>
+    </w:p>
+    <w:p>
+      <w:pPr>
+        <w:rPr>
+          <w:rFonts w:cstheme="minorHAnsi"/>
+        </w:rPr>
+      </w:pPr>
+    </w:p>
+    <w:p>
+      <w:pPr>
         <w:rPr>
           <w:rFonts w:ascii="Times New Roman" w:hAnsi="Times New Roman" w:cs="Times New Roman"/>
           <w:color w:val="FF0000"/>
@@ -512,28 +459,11 @@
     </w:p>
     <w:p>
       <w:pPr>
-        <w:pStyle w:val="ListParagraph"/>
         <w:rPr>
           <w:rFonts w:ascii="Times New Roman" w:hAnsi="Times New Roman" w:cs="Times New Roman"/>
           <w:color w:val="FF0000"/>
         </w:rPr>
       </w:pPr>
-      <w:proofErr w:type="gramStart"/>
-      <w:r>
-        <w:rPr>
-          <w:rFonts w:ascii="Times New Roman" w:hAnsi="Times New Roman" w:cs="Times New Roman"/>
-          <w:color w:val="FF0000"/>
-        </w:rPr>
-        <w:t>n(</w:t>
-      </w:r>
-      <w:proofErr w:type="gramEnd"/>
-      <w:r>
-        <w:rPr>
-          <w:rFonts w:ascii="Times New Roman" w:hAnsi="Times New Roman" w:cs="Times New Roman"/>
-          <w:color w:val="FF0000"/>
-        </w:rPr>
-        <w:t>1-</w:t>
-      </w:r>
       <m:oMath>
         <m:sSub>
           <m:sSubPr>
@@ -546,6 +476,20 @@
             </m:ctrlPr>
           </m:sSubPr>
           <m:e>
+            <m:r>
+              <w:rPr>
+                <w:rFonts w:ascii="Cambria Math" w:hAnsi="Cambria Math" w:cs="Times New Roman"/>
+                <w:color w:val="FF0000"/>
+              </w:rPr>
+              <m:t>n</m:t>
+            </m:r>
+            <m:r>
+              <w:rPr>
+                <w:rFonts w:ascii="Cambria Math" w:hAnsi="Cambria Math" w:cs="Times New Roman"/>
+                <w:color w:val="FF0000"/>
+              </w:rPr>
+              <m:t>(1-</m:t>
+            </m:r>
             <m:r>
               <w:rPr>
                 <w:rFonts w:ascii="Cambria Math" w:hAnsi="Cambria Math" w:cs="Times New Roman"/>
@@ -575,59 +519,43 @@
     </w:p>
     <w:p>
       <w:pPr>
-        <w:pStyle w:val="ListParagraph"/>
-        <w:rPr>
-          <w:rFonts w:ascii="Times New Roman" w:hAnsi="Times New Roman" w:cs="Times New Roman"/>
-        </w:rPr>
-      </w:pPr>
-    </w:p>
-    <w:p>
-      <w:pPr>
-        <w:rPr>
-          <w:rFonts w:ascii="Times New Roman" w:hAnsi="Times New Roman" w:cs="Times New Roman"/>
-        </w:rPr>
-      </w:pPr>
-    </w:p>
-    <w:p>
-      <w:pPr>
-        <w:rPr>
-          <w:rFonts w:ascii="Times New Roman" w:hAnsi="Times New Roman" w:cs="Times New Roman"/>
-        </w:rPr>
-      </w:pPr>
-    </w:p>
-    <w:p>
-      <w:pPr>
-        <w:pStyle w:val="ListParagraph"/>
-        <w:numPr>
-          <w:ilvl w:val="0"/>
-          <w:numId w:val="1"/>
-        </w:numPr>
-        <w:rPr>
-          <w:rFonts w:ascii="Times New Roman" w:hAnsi="Times New Roman" w:cs="Times New Roman"/>
-        </w:rPr>
-      </w:pPr>
-      <w:r>
-        <w:rPr>
-          <w:rFonts w:ascii="Times New Roman" w:hAnsi="Times New Roman" w:cs="Times New Roman"/>
+        <w:rPr>
+          <w:rFonts w:cstheme="minorHAnsi"/>
+        </w:rPr>
+      </w:pPr>
+    </w:p>
+    <w:p>
+      <w:pPr>
+        <w:rPr>
+          <w:rFonts w:cstheme="minorHAnsi"/>
+        </w:rPr>
+      </w:pPr>
+    </w:p>
+    <w:p>
+      <w:pPr>
+        <w:rPr>
+          <w:rFonts w:cstheme="minorHAnsi"/>
+        </w:rPr>
+      </w:pPr>
+      <w:r>
+        <w:rPr>
+          <w:rFonts w:cstheme="minorHAnsi"/>
         </w:rPr>
         <w:lastRenderedPageBreak/>
-        <w:t xml:space="preserve">  Calculate the test statistic for the sample.</w:t>
-      </w:r>
-    </w:p>
-    <w:p>
-      <w:pPr>
-        <w:pStyle w:val="ListParagraph"/>
-        <w:rPr>
-          <w:rFonts w:ascii="Times New Roman" w:hAnsi="Times New Roman" w:cs="Times New Roman"/>
-        </w:rPr>
-      </w:pPr>
-    </w:p>
-    <w:p>
-      <w:pPr>
-        <w:pStyle w:val="ListParagraph"/>
-        <w:rPr>
-          <w:rFonts w:ascii="Times New Roman" w:hAnsi="Times New Roman" w:cs="Times New Roman"/>
-          <w:color w:val="FF0000"/>
+        <w:t>4. Calculate the test statistic for Duke's faceoff performance.</w:t>
+      </w:r>
+    </w:p>
+    <w:p>
+      <w:pPr>
+        <w:rPr>
+          <w:rFonts w:cstheme="minorHAnsi"/>
+        </w:rPr>
+      </w:pPr>
+    </w:p>
+    <w:p>
+      <w:pPr>
+        <w:rPr>
+          <w:rFonts w:cstheme="minorHAnsi"/>
         </w:rPr>
       </w:pPr>
       <w:r>
@@ -657,27 +585,7 @@
                 <w:rFonts w:ascii="Cambria Math" w:hAnsi="Cambria Math" w:cs="Times New Roman"/>
                 <w:color w:val="FF0000"/>
               </w:rPr>
-              <m:t>(.</m:t>
-            </m:r>
-            <m:r>
-              <m:rPr>
-                <m:sty m:val="p"/>
-              </m:rPr>
-              <w:rPr>
-                <w:rFonts w:ascii="Cambria Math" w:hAnsi="Cambria Math" w:cs="Times New Roman"/>
-                <w:color w:val="FF0000"/>
-              </w:rPr>
-              <m:t>602 - .501</m:t>
-            </m:r>
-            <m:r>
-              <m:rPr>
-                <m:sty m:val="p"/>
-              </m:rPr>
-              <w:rPr>
-                <w:rFonts w:ascii="Cambria Math" w:hAnsi="Cambria Math" w:cs="Times New Roman"/>
-                <w:color w:val="FF0000"/>
-              </w:rPr>
-              <m:t>)</m:t>
+              <m:t>(.602 - .501)</m:t>
             </m:r>
           </m:num>
           <m:den>
@@ -710,35 +618,7 @@
                         <w:rFonts w:ascii="Cambria Math" w:hAnsi="Cambria Math" w:cs="Times New Roman"/>
                         <w:color w:val="FF0000"/>
                       </w:rPr>
-                      <m:t>.501</m:t>
-                    </m:r>
-                    <m:r>
-                      <w:rPr>
-                        <w:rFonts w:ascii="Cambria Math" w:hAnsi="Cambria Math" w:cs="Times New Roman"/>
-                        <w:color w:val="FF0000"/>
-                      </w:rPr>
-                      <m:t xml:space="preserve"> </m:t>
-                    </m:r>
-                    <m:r>
-                      <w:rPr>
-                        <w:rFonts w:ascii="Cambria Math" w:hAnsi="Cambria Math" w:cs="Times New Roman"/>
-                        <w:color w:val="FF0000"/>
-                      </w:rPr>
-                      <m:t>*</m:t>
-                    </m:r>
-                    <m:r>
-                      <w:rPr>
-                        <w:rFonts w:ascii="Cambria Math" w:hAnsi="Cambria Math" w:cs="Times New Roman"/>
-                        <w:color w:val="FF0000"/>
-                      </w:rPr>
-                      <m:t xml:space="preserve"> </m:t>
-                    </m:r>
-                    <m:r>
-                      <w:rPr>
-                        <w:rFonts w:ascii="Cambria Math" w:hAnsi="Cambria Math" w:cs="Times New Roman"/>
-                        <w:color w:val="FF0000"/>
-                      </w:rPr>
-                      <m:t>.499</m:t>
+                      <m:t>.501 * .499</m:t>
                     </m:r>
                   </m:num>
                   <m:den>
@@ -767,112 +647,113 @@
     <w:p>
       <w:pPr>
         <w:rPr>
+          <w:rFonts w:cstheme="minorHAnsi"/>
+        </w:rPr>
+      </w:pPr>
+    </w:p>
+    <w:p>
+      <w:pPr>
+        <w:rPr>
+          <w:rFonts w:cstheme="minorHAnsi"/>
+        </w:rPr>
+      </w:pPr>
+    </w:p>
+    <w:p>
+      <w:pPr>
+        <w:rPr>
+          <w:rFonts w:cstheme="minorHAnsi"/>
+        </w:rPr>
+      </w:pPr>
+      <w:r>
+        <w:rPr>
+          <w:rFonts w:cstheme="minorHAnsi"/>
+        </w:rPr>
+        <w:t xml:space="preserve">5. Based on the significance level </w:t>
+      </w:r>
+      <w:r>
+        <w:rPr>
+          <w:rFonts w:ascii="Cambria Math" w:hAnsi="Cambria Math" w:cs="Cambria Math"/>
+        </w:rPr>
+        <w:t>⍺</w:t>
+      </w:r>
+      <w:r>
+        <w:rPr>
+          <w:rFonts w:cstheme="minorHAnsi"/>
+        </w:rPr>
+        <w:t xml:space="preserve"> = .05, analyze if this sample proportion provides evidence that Duke has a different faceoff percentage than the average for all Division I Lacrosse teams in the 2022-2023 season. Provide all necessary details and a conclusion in context.</w:t>
+      </w:r>
+    </w:p>
+    <w:p>
+      <w:pPr>
+        <w:rPr>
+          <w:rFonts w:cstheme="minorHAnsi"/>
+        </w:rPr>
+      </w:pPr>
+    </w:p>
+    <w:p>
+      <w:pPr>
+        <w:ind w:firstLine="720"/>
+        <w:rPr>
           <w:rFonts w:ascii="Times New Roman" w:hAnsi="Times New Roman" w:cs="Times New Roman"/>
-        </w:rPr>
-      </w:pPr>
-    </w:p>
-    <w:p>
-      <w:pPr>
-        <w:pStyle w:val="ListParagraph"/>
+          <w:color w:val="FF0000"/>
+        </w:rPr>
+      </w:pPr>
+      <w:r>
         <w:rPr>
           <w:rFonts w:ascii="Times New Roman" w:hAnsi="Times New Roman" w:cs="Times New Roman"/>
-        </w:rPr>
-      </w:pPr>
-    </w:p>
-    <w:p>
-      <w:pPr>
-        <w:pStyle w:val="ListParagraph"/>
-        <w:rPr>
-          <w:rFonts w:ascii="Times New Roman" w:hAnsi="Times New Roman" w:cs="Times New Roman"/>
-        </w:rPr>
-      </w:pPr>
-    </w:p>
-    <w:p>
-      <w:pPr>
-        <w:pStyle w:val="ListParagraph"/>
-        <w:rPr>
-          <w:rFonts w:ascii="Times New Roman" w:hAnsi="Times New Roman" w:cs="Times New Roman"/>
-        </w:rPr>
-      </w:pPr>
-    </w:p>
-    <w:p>
-      <w:pPr>
-        <w:pStyle w:val="ListParagraph"/>
-        <w:numPr>
-          <w:ilvl w:val="0"/>
-          <w:numId w:val="1"/>
-        </w:numPr>
-        <w:rPr>
-          <w:rFonts w:ascii="Times New Roman" w:hAnsi="Times New Roman" w:cs="Times New Roman"/>
-        </w:rPr>
-      </w:pPr>
-      <w:r>
-        <w:rPr>
-          <w:rFonts w:ascii="Times New Roman" w:hAnsi="Times New Roman" w:cs="Times New Roman"/>
-        </w:rPr>
-        <w:t>Does this sample proportion provide evidence that Duke has a different faceoff percentage than what is normal for all of Division 1 Lacrosse teams in the 2022-2023 season using a significance level </w:t>
-      </w:r>
-      <w:r>
-        <w:rPr>
-          <w:rFonts w:ascii="Cambria Math" w:hAnsi="Cambria Math" w:cs="Cambria Math"/>
-        </w:rPr>
-        <w:t>⍺</w:t>
-      </w:r>
-      <w:r>
-        <w:rPr>
-          <w:rFonts w:ascii="Times New Roman" w:hAnsi="Times New Roman" w:cs="Times New Roman"/>
-        </w:rPr>
-        <w:t xml:space="preserve"> = .05? Provide all necessary details and a conclusion in context.</w:t>
-      </w:r>
-    </w:p>
-    <w:p>
-      <w:pPr>
-        <w:pStyle w:val="ListParagraph"/>
-        <w:rPr>
-          <w:rFonts w:ascii="Times New Roman" w:hAnsi="Times New Roman" w:cs="Times New Roman"/>
-        </w:rPr>
-      </w:pPr>
-    </w:p>
-    <w:p>
-      <w:pPr>
-        <w:pStyle w:val="ListParagraph"/>
-        <w:rPr>
-          <w:rFonts w:ascii="Times New Roman" w:hAnsi="Times New Roman" w:cs="Times New Roman"/>
-        </w:rPr>
-      </w:pPr>
-    </w:p>
-    <w:p>
-      <w:pPr>
-        <w:pStyle w:val="ListParagraph"/>
-        <w:rPr>
-          <w:rFonts w:ascii="Times New Roman" w:hAnsi="Times New Roman" w:cs="Times New Roman"/>
-          <w:color w:val="FF0000"/>
-        </w:rPr>
-      </w:pPr>
-      <w:r>
-        <w:rPr>
-          <w:rFonts w:ascii="Times New Roman" w:hAnsi="Times New Roman" w:cs="Times New Roman"/>
-          <w:color w:val="FF0000"/>
-        </w:rPr>
-        <w:t xml:space="preserve">We estimate the proportion of Duke lacrosse faceoff wins in the 2022-2023 season to be 0.602. Therefore, there is strong evidence that their proportion of faceoff wins is different than 0.501 (Z = 4.73, p-value </w:t>
-      </w:r>
-      <w:r>
-        <w:rPr>
-          <w:rFonts w:ascii="Times New Roman" w:hAnsi="Times New Roman" w:cs="Times New Roman"/>
-          <w:color w:val="FF0000"/>
-        </w:rPr>
-        <w:t>≈ 0.000).</w:t>
-      </w:r>
-    </w:p>
-    <w:p>
-      <w:pPr>
-        <w:rPr>
-          <w:rFonts w:ascii="Times New Roman" w:hAnsi="Times New Roman" w:cs="Times New Roman"/>
-        </w:rPr>
-      </w:pPr>
+          <w:color w:val="FF0000"/>
+        </w:rPr>
+        <w:t>We estimate the proportion of Duke lacrosse faceoff wins in the 2022-2023 season to be 0.602. Therefore, there is strong evidence that their proportion of faceoff wins is different than 0.501 (Z = 4.73, p-value ≈ 0.000).</w:t>
+      </w:r>
+    </w:p>
+    <w:p>
+      <w:pPr>
+        <w:rPr>
+          <w:rFonts w:cstheme="minorHAnsi"/>
+        </w:rPr>
+      </w:pPr>
+    </w:p>
+    <w:p>
+      <w:pPr>
+        <w:rPr>
+          <w:rFonts w:cstheme="minorHAnsi"/>
+        </w:rPr>
+      </w:pPr>
+      <w:r>
+        <w:rPr>
+          <w:rFonts w:cstheme="minorHAnsi"/>
+        </w:rPr>
+        <w:t>6. Considering that Duke was the second-best team in the country last season, reflect on the hypothesis test results and its implications on faceoffs in Division I Lacrosse. How does this statement align with the findings from the hypothesis test</w:t>
+      </w:r>
+      <w:r>
+        <w:rPr>
+          <w:rFonts w:cstheme="minorHAnsi"/>
+        </w:rPr>
+        <w:t>?</w:t>
+      </w:r>
+      <w:r>
+        <w:rPr>
+          <w:rFonts w:cstheme="minorHAnsi"/>
+        </w:rPr>
+        <w:t xml:space="preserve"> Consider the broader implications of faceoffs in Division I Lacrosse and how this aspect of the game may impact team rankings and outcomes.</w:t>
+      </w:r>
+    </w:p>
+    <w:p/>
+    <w:p>
+      <w:pPr>
+        <w:rPr>
+          <w:color w:val="FF0000"/>
+        </w:rPr>
+      </w:pPr>
+      <w:r>
+        <w:rPr>
+          <w:color w:val="FF0000"/>
+        </w:rPr>
+        <w:t xml:space="preserve">Considering they were the second-best team in the country, it seems that having a faceoff win percentage above the average is important for the success of a team. Faceoff wins may be highly related to goal scoring which means winning faceoffs will likely equate to winning games. </w:t>
+      </w:r>
     </w:p>
     <w:sectPr>
-      <w:headerReference w:type="default" r:id="rId5"/>
+      <w:headerReference w:type="default" r:id="rId7"/>
       <w:pgSz w:w="12240" w:h="15840"/>
       <w:pgMar w:top="1440" w:right="1440" w:bottom="1440" w:left="1440" w:header="720" w:footer="720" w:gutter="0"/>
       <w:cols w:space="720"/>
@@ -880,6 +761,44 @@
     </w:sectPr>
   </w:body>
 </w:document>
+</file>
+
+<file path=word/endnotes.xml><?xml version="1.0" encoding="utf-8"?>
+<w:endnotes xmlns:wpc="http://schemas.microsoft.com/office/word/2010/wordprocessingCanvas" xmlns:cx="http://schemas.microsoft.com/office/drawing/2014/chartex" xmlns:cx1="http://schemas.microsoft.com/office/drawing/2015/9/8/chartex" xmlns:cx2="http://schemas.microsoft.com/office/drawing/2015/10/21/chartex" xmlns:cx3="http://schemas.microsoft.com/office/drawing/2016/5/9/chartex" xmlns:cx4="http://schemas.microsoft.com/office/drawing/2016/5/10/chartex" xmlns:cx5="http://schemas.microsoft.com/office/drawing/2016/5/11/chartex" xmlns:cx6="http://schemas.microsoft.com/office/drawing/2016/5/12/chartex" xmlns:cx7="http://schemas.microsoft.com/office/drawing/2016/5/13/chartex" xmlns:cx8="http://schemas.microsoft.com/office/drawing/2016/5/14/chartex" xmlns:mc="http://schemas.openxmlformats.org/markup-compatibility/2006" xmlns:aink="http://schemas.microsoft.com/office/drawing/2016/ink" xmlns:am3d="http://schemas.microsoft.com/office/drawing/2017/model3d" xmlns:o="urn:schemas-microsoft-com:office:office" xmlns:r="http://schemas.openxmlformats.org/officeDocument/2006/relationships" xmlns:m="http://schemas.openxmlformats.org/officeDocument/2006/math" xmlns:v="urn:schemas-microsoft-com:vml" xmlns:wp14="http://schemas.microsoft.com/office/word/2010/wordprocessingDrawing" xmlns:wp="http://schemas.openxmlformats.org/drawingml/2006/wordprocessingDrawing" xmlns:w10="urn:schemas-microsoft-com:office:word" xmlns:w="http://schemas.openxmlformats.org/wordprocessingml/2006/main" xmlns:w14="http://schemas.microsoft.com/office/word/2010/wordml" xmlns:w15="http://schemas.microsoft.com/office/word/2012/wordml" xmlns:w16cex="http://schemas.microsoft.com/office/word/2018/wordml/cex" xmlns:w16cid="http://schemas.microsoft.com/office/word/2016/wordml/cid" xmlns:w16="http://schemas.microsoft.com/office/word/2018/wordml" xmlns:w16sdtdh="http://schemas.microsoft.com/office/word/2020/wordml/sdtdatahash" xmlns:w16se="http://schemas.microsoft.com/office/word/2015/wordml/symex" xmlns:wpg="http://schemas.microsoft.com/office/word/2010/wordprocessingGroup" xmlns:wpi="http://schemas.microsoft.com/office/word/2010/wordprocessingInk" xmlns:wne="http://schemas.microsoft.com/office/word/2006/wordml" xmlns:wps="http://schemas.microsoft.com/office/word/2010/wordprocessingShape" mc:Ignorable="w14 w15 w16se w16cid w16 w16cex w16sdtdh wp14">
+  <w:endnote w:type="separator" w:id="-1">
+    <w:p>
+      <w:r>
+        <w:separator/>
+      </w:r>
+    </w:p>
+  </w:endnote>
+  <w:endnote w:type="continuationSeparator" w:id="0">
+    <w:p>
+      <w:r>
+        <w:continuationSeparator/>
+      </w:r>
+    </w:p>
+  </w:endnote>
+</w:endnotes>
+</file>
+
+<file path=word/footnotes.xml><?xml version="1.0" encoding="utf-8"?>
+<w:footnotes xmlns:wpc="http://schemas.microsoft.com/office/word/2010/wordprocessingCanvas" xmlns:cx="http://schemas.microsoft.com/office/drawing/2014/chartex" xmlns:cx1="http://schemas.microsoft.com/office/drawing/2015/9/8/chartex" xmlns:cx2="http://schemas.microsoft.com/office/drawing/2015/10/21/chartex" xmlns:cx3="http://schemas.microsoft.com/office/drawing/2016/5/9/chartex" xmlns:cx4="http://schemas.microsoft.com/office/drawing/2016/5/10/chartex" xmlns:cx5="http://schemas.microsoft.com/office/drawing/2016/5/11/chartex" xmlns:cx6="http://schemas.microsoft.com/office/drawing/2016/5/12/chartex" xmlns:cx7="http://schemas.microsoft.com/office/drawing/2016/5/13/chartex" xmlns:cx8="http://schemas.microsoft.com/office/drawing/2016/5/14/chartex" xmlns:mc="http://schemas.openxmlformats.org/markup-compatibility/2006" xmlns:aink="http://schemas.microsoft.com/office/drawing/2016/ink" xmlns:am3d="http://schemas.microsoft.com/office/drawing/2017/model3d" xmlns:o="urn:schemas-microsoft-com:office:office" xmlns:r="http://schemas.openxmlformats.org/officeDocument/2006/relationships" xmlns:m="http://schemas.openxmlformats.org/officeDocument/2006/math" xmlns:v="urn:schemas-microsoft-com:vml" xmlns:wp14="http://schemas.microsoft.com/office/word/2010/wordprocessingDrawing" xmlns:wp="http://schemas.openxmlformats.org/drawingml/2006/wordprocessingDrawing" xmlns:w10="urn:schemas-microsoft-com:office:word" xmlns:w="http://schemas.openxmlformats.org/wordprocessingml/2006/main" xmlns:w14="http://schemas.microsoft.com/office/word/2010/wordml" xmlns:w15="http://schemas.microsoft.com/office/word/2012/wordml" xmlns:w16cex="http://schemas.microsoft.com/office/word/2018/wordml/cex" xmlns:w16cid="http://schemas.microsoft.com/office/word/2016/wordml/cid" xmlns:w16="http://schemas.microsoft.com/office/word/2018/wordml" xmlns:w16sdtdh="http://schemas.microsoft.com/office/word/2020/wordml/sdtdatahash" xmlns:w16se="http://schemas.microsoft.com/office/word/2015/wordml/symex" xmlns:wpg="http://schemas.microsoft.com/office/word/2010/wordprocessingGroup" xmlns:wpi="http://schemas.microsoft.com/office/word/2010/wordprocessingInk" xmlns:wne="http://schemas.microsoft.com/office/word/2006/wordml" xmlns:wps="http://schemas.microsoft.com/office/word/2010/wordprocessingShape" mc:Ignorable="w14 w15 w16se w16cid w16 w16cex w16sdtdh wp14">
+  <w:footnote w:type="separator" w:id="-1">
+    <w:p>
+      <w:r>
+        <w:separator/>
+      </w:r>
+    </w:p>
+  </w:footnote>
+  <w:footnote w:type="continuationSeparator" w:id="0">
+    <w:p>
+      <w:r>
+        <w:continuationSeparator/>
+      </w:r>
+    </w:p>
+  </w:footnote>
+</w:footnotes>
 </file>
 
 <file path=word/header1.xml><?xml version="1.0" encoding="utf-8"?>
@@ -890,13 +809,7 @@
       <w:jc w:val="center"/>
     </w:pPr>
     <w:r>
-      <w:t>Fa</w:t>
-    </w:r>
-    <w:r>
-      <w:t xml:space="preserve">ceoff Win Percentage </w:t>
-    </w:r>
-    <w:r>
-      <w:t>in Lacrosse</w:t>
+      <w:t>Faceoff Win Percentage in Lacrosse</w:t>
     </w:r>
   </w:p>
 </w:hdr>
@@ -1393,7 +1306,7 @@
   <w:style w:type="paragraph" w:default="1" w:styleId="Normal">
     <w:name w:val="Normal"/>
     <w:qFormat/>
-    <w:rsid w:val="00430DB5"/>
+    <w:rsid w:val="00350AB8"/>
   </w:style>
   <w:style w:type="character" w:default="1" w:styleId="DefaultParagraphFont">
     <w:name w:val="Default Paragraph Font"/>

</xml_diff>